<commit_message>
adding receipt and posting to google
</commit_message>
<xml_diff>
--- a/app/generated_contracts/contract_CNT-000001-2025/contract_CNT-000001-2025.docx
+++ b/app/generated_contracts/contract_CNT-000001-2025/contract_CNT-000001-2025.docx
@@ -24,7 +24,7 @@
           <w:szCs w:val="22"/>
           <w:shd w:fill="auto" w:val="clear"/>
         </w:rPr>
-        <w:t xml:space="preserve">De una parte, los señores MIGUEL ANGEL RODRIGUEZ PEREZ y ISABEL MARIA SANTOS RODRIGUEZ PEREZ, dominicanos, mayores de edad, casados entre sí, portadores de las cédulas de identidad y electoral Nos.023-0111111-1 y 023-0122222-2, con domicilio establecido en la CALLE RESIDENCIAL 888, URBANIZACION ELITE SANTO DOMINGO, quienes en lo que sigue del presente acto se denominarán LA PRIMERA PARTE o POR SUS PROPIOS NOMBRES.</w:t>
+        <w:t xml:space="preserve">De una parte, los señores CARLOS MANUEL MARTINEZ SANTOS y ANA PATRICIA GONZALEZ MARTINEZ SANTOS, dominicanos, mayores de edad, casados entre sí, portadores de las cédulas de identidad y electoral Nos.023-0033333-3 y 023-0044444-4, con domicilio establecido en la AVENIDA PRINCIPAL 456, EDIFICIO LUXURY SANTO DOMINGO, quienes en lo que sigue del presente acto se denominarán LA PRIMERA PARTE o POR SUS PROPIOS NOMBRES.</w:t>
       </w:r>
     </w:p>
     <w:p>
@@ -81,7 +81,7 @@
           <w:shd w:fill="auto" w:val="clear"/>
           <w:lang w:val="es-ES_tradnl"/>
         </w:rPr>
-        <w:t xml:space="preserve">De la otra parte, la sociedad de comercio EMPRESA DE DESARROLLO INMOBILIARIO DEL ESTE, S.A., organizada de acuerdo con las leyes de la República Dominicana, RNC No. 1-30-99999-9, RM. RM-2022-009999, con domicilio social en AVENIDA PRINCIPAL 777, EDIFICIO CORPORATIVO, debidamente representada en este contrato por su gerente, RAFAEL ANTONIO MARTINEZ GARCIA, Dominicana, mayor de edad, Casado, portador de la cédula de identidad y electoral No.023-0099999-9, con domicilio en AVENIDA PRINCIPAL 777, EDIFICIO CORPORATIVO, SAN PEDRO DE MACORIS, sociedad que en lo que sigue del presente contrato se denominará LA SEGUNDA PARTE o EL DEUDOR;</w:t>
+        <w:t xml:space="preserve">De la otra parte, el señor JOSE ANTONIO GARCIA LOPEZ, nacionalidad dominicana, mayor de edad, soltero(a), titular de la cédula de identidad y electoral No.023-0011111-1, con domicilio establecido en la CALLE RESIDENCIAL 789, URBANIZACION LAS FLORES SANTIAGO, teléfono 809-555-1111, correo electrónico jose.garcia@email.com, quien en lo que sigue del presente acto se denominará LA SEGUNDA PARTE o POR SU PROPIO NOMBRE.</w:t>
       </w:r>
     </w:p>
     <w:p>
@@ -978,7 +978,7 @@
           <w:shd w:fill="auto" w:val="clear"/>
           <w:lang w:val="es-ES_tradnl"/>
         </w:rPr>
-        <w:t xml:space="preserve">OCHENTA Y CINCO MIL DÓLARES ESTADOUNIDENSES (USD 85,000.00)</w:t>
+        <w:t xml:space="preserve">SESENTA MIL PESOS DOMINICANOS (RD$ 60,000.00)</w:t>
       </w:r>
       <w:bookmarkStart w:id="0" w:name="_Hlk482178275"/>
       <w:bookmarkEnd w:id="0"/>
@@ -1103,7 +1103,7 @@
           <w:szCs w:val="22"/>
           <w:shd w:fill="auto" w:val="clear"/>
         </w:rPr>
-        <w:t xml:space="preserve">5555555555</w:t>
+        <w:t xml:space="preserve">123456789</w:t>
       </w:r>
       <w:r>
         <w:rPr>
@@ -1145,7 +1145,7 @@
           <w:szCs w:val="22"/>
           <w:shd w:fill="auto" w:val="clear"/>
         </w:rPr>
-        <w:t xml:space="preserve">Banco Popular Dominicano</w:t>
+        <w:t xml:space="preserve">Banco BHD León</w:t>
       </w:r>
       <w:r>
         <w:rPr>
@@ -1502,18 +1502,18 @@
           <w:szCs w:val="22"/>
           <w:shd w:fill="auto" w:val="clear"/>
         </w:rPr>
-        <w:t xml:space="preserve">11</w:t>
-      </w:r>
-      <w:r>
-        <w:rPr>
-          <w:rFonts w:ascii="Cambria" w:hAnsi="Cambria"/>
-          <w:b/>
-          <w:bCs/>
-          <w:sz w:val="22"/>
-          <w:szCs w:val="22"/>
-          <w:shd w:fill="auto" w:val="clear"/>
-        </w:rPr>
-        <w:t xml:space="preserve">) cuotas fijas y consecutivas de MIL OCHOCIENTOS SETENTA DÓLARES ESTADOUNIDENSES (USD 1,870.00)</w:t>
+        <w:t xml:space="preserve">12</w:t>
+      </w:r>
+      <w:r>
+        <w:rPr>
+          <w:rFonts w:ascii="Cambria" w:hAnsi="Cambria"/>
+          <w:b/>
+          <w:bCs/>
+          <w:sz w:val="22"/>
+          <w:szCs w:val="22"/>
+          <w:shd w:fill="auto" w:val="clear"/>
+        </w:rPr>
+        <w:t xml:space="preserve">) cuotas fijas y consecutivas de MIL TRESCIENTOS VEINTE PESOS DOMINICANOS (RD$ 1,320.00)</w:t>
       </w:r>
       <w:r>
         <w:rPr>
@@ -1533,7 +1533,7 @@
           <w:szCs w:val="22"/>
           <w:shd w:fill="auto" w:val="clear"/>
         </w:rPr>
-        <w:t xml:space="preserve"> OCHENTA Y SEIS MIL OCHOCIENTOS SETENTA DÓLARES ESTADOUNIDENSES (USD 86,870.00)</w:t>
+        <w:t xml:space="preserve"> SESENTA Y UNO MIL TRESCIENTOS VEINTE PESOS DOMINICANOS (RD$ 61,320.00)</w:t>
       </w:r>
       <w:r>
         <w:rPr>
@@ -1553,7 +1553,7 @@
           <w:szCs w:val="22"/>
           <w:shd w:fill="auto" w:val="clear"/>
         </w:rPr>
-        <w:t xml:space="preserve">TRECE (13) del mes de SEPTIEMBRE del año DOS MIL VEINTICINCO (2025)</w:t>
+        <w:t xml:space="preserve">TRECE (13) del mes de FEBRERO del año DOS MIL VEINTICINCO (2025)</w:t>
       </w:r>
       <w:r>
         <w:rPr>
@@ -1573,7 +1573,7 @@
           <w:szCs w:val="22"/>
           <w:shd w:fill="auto" w:val="clear"/>
         </w:rPr>
-        <w:t xml:space="preserve">TRECE (13) del mes de AGOSTO del año DOS MIL VEINTISÉIS (2026)</w:t>
+        <w:t xml:space="preserve">TRECE (13) del mes de ENERO del año DOS MIL VEINTISÉIS (2026)</w:t>
       </w:r>
       <w:r>
         <w:rPr>
@@ -2790,7 +2790,7 @@
           <w:szCs w:val="22"/>
           <w:shd w:fill="auto" w:val="clear"/>
         </w:rPr>
-        <w:t xml:space="preserve">TRECE (13) del mes de AGOSTO del año DOS MIL VEINTISÉIS (2026)</w:t>
+        <w:t xml:space="preserve">TRECE (13) del mes de ENERO del año DOS MIL VEINTISÉIS (2026)</w:t>
       </w:r>
       <w:r>
         <w:rPr>
@@ -4042,7 +4042,7 @@
           <w:szCs w:val="22"/>
           <w:shd w:fill="auto" w:val="clear"/>
         </w:rPr>
-        <w:t xml:space="preserve">UN INMUEBLE IDENTIFICADO COMO 4053688081362, QUE TIENE UNA SUPERFICIE DE 1100.75 METROS CUADRADOS, CON ÁREA CUBIERTA DE 750.50 METROS CUADRADOS, MATRÍCULA NO.9000890123, UBICADO EN SAN PEDRO DE MACORIS, SAN PEDRO DE MACORIS”</w:t>
+        <w:t xml:space="preserve">UN INMUEBLE IDENTIFICADO COMO 4053688081360, QUE TIENE UNA SUPERFICIE DE 950.25 METROS CUADRADOS, CON ÁREA CUBIERTA DE 650.50 METROS CUADRADOS, MATRÍCULA NO.7000678901, UBICADO EN SANTIAGO, SANTIAGO”</w:t>
       </w:r>
     </w:p>
     <w:p>
@@ -4229,7 +4229,7 @@
           <w:shd w:fill="auto" w:val="clear"/>
           <w:lang w:val="es-ES_tradnl"/>
         </w:rPr>
-        <w:t xml:space="preserve">9000890123</w:t>
+        <w:t xml:space="preserve">7000678901</w:t>
       </w:r>
       <w:r>
         <w:rPr>
@@ -5940,7 +5940,7 @@
           <w:u w:val="single"/>
           <w:shd w:fill="auto" w:val="clear"/>
         </w:rPr>
-        <w:t xml:space="preserve"/>
+        <w:t xml:space="preserve">Casado</w:t>
       </w:r>
       <w:r>
         <w:rPr>
@@ -6749,158 +6749,6 @@
           <w:szCs w:val="22"/>
           <w:shd w:fill="auto" w:val="clear"/>
           <w:lang w:val="es-ES_tradnl"/>
-        </w:rPr>
-        <w:t xml:space="preserve"/>
-      </w:r>
-    </w:p>
-    <w:p>
-      <w:pPr>
-        <w:pStyle w:val="Normal"/>
-        <w:jc w:val="both"/>
-        <w:rPr>
-          <w:rFonts w:cs="Aptos" w:cstheme="minorHAnsi"/>
-          <w:highlight w:val="none"/>
-          <w:shd w:fill="auto" w:val="clear"/>
-        </w:rPr>
-      </w:pPr>
-      <w:r>
-        <w:rPr>
-          <w:rFonts w:cs="Aptos" w:ascii="Cambria" w:hAnsi="Cambria" w:cstheme="minorHAnsi"/>
-          <w:b/>
-          <w:bCs/>
-          <w:sz w:val="22"/>
-          <w:szCs w:val="22"/>
-          <w:shd w:fill="auto" w:val="clear"/>
-        </w:rPr>
-        <w:t xml:space="preserve">8.3 INTERVENCIÓN DE TESTIGO.- </w:t>
-      </w:r>
-      <w:r>
-        <w:rPr>
-          <w:rFonts w:cs="Aptos" w:ascii="Cambria" w:hAnsi="Cambria" w:cstheme="minorHAnsi"/>
-          <w:sz w:val="22"/>
-          <w:szCs w:val="22"/>
-          <w:shd w:fill="auto" w:val="clear"/>
-        </w:rPr>
-        <w:t xml:space="preserve">A los fines de dar fuerza probatoria y respaldo a las declaraciones juradas contenidas en este contrato, comparece como </w:t>
-      </w:r>
-      <w:r>
-        <w:rPr>
-          <w:rFonts w:cs="Aptos" w:ascii="Cambria" w:hAnsi="Cambria" w:cstheme="minorHAnsi"/>
-          <w:b/>
-          <w:bCs/>
-          <w:sz w:val="22"/>
-          <w:szCs w:val="22"/>
-          <w:shd w:fill="auto" w:val="clear"/>
-        </w:rPr>
-        <w:t>TESTIGO</w:t>
-      </w:r>
-      <w:r>
-        <w:rPr>
-          <w:rFonts w:cs="Aptos" w:ascii="Cambria" w:hAnsi="Cambria" w:cstheme="minorHAnsi"/>
-          <w:sz w:val="22"/>
-          <w:szCs w:val="22"/>
-          <w:shd w:fill="auto" w:val="clear"/>
-        </w:rPr>
-        <w:t xml:space="preserve"> el(la) señor(a) </w:t>
-      </w:r>
-      <w:r>
-        <w:rPr>
-          <w:rFonts w:cs="Aptos" w:ascii="Cambria" w:hAnsi="Cambria" w:cstheme="minorHAnsi"/>
-          <w:b/>
-          <w:bCs/>
-          <w:sz w:val="22"/>
-          <w:szCs w:val="22"/>
-          <w:shd w:fill="auto" w:val="clear"/>
-        </w:rPr>
-        <w:t xml:space="preserve">JOSE LUIS GONZALEZ MARTINEZ</w:t>
-      </w:r>
-      <w:r>
-        <w:rPr>
-          <w:rFonts w:cs="Aptos" w:ascii="Cambria" w:hAnsi="Cambria" w:cstheme="minorHAnsi"/>
-          <w:sz w:val="22"/>
-          <w:szCs w:val="22"/>
-          <w:shd w:fill="auto" w:val="clear"/>
-        </w:rPr>
-        <w:t xml:space="preserve">, mayor de edad, portador(a) de la cédula de identidad y electoral No. 023-0133333-3, domiciliado(a) en CALLE PROFESIONAL 999, EDIFICIO CONTABLE SANTO DOMINGO, quien declara haber estado presente al momento de la firma del presente contrato, así como en la emisión de las declaraciones juradas precedentes. El(la) testigo manifiesta que </w:t>
-      </w:r>
-      <w:r>
-        <w:rPr>
-          <w:rFonts w:cs="Aptos" w:ascii="Cambria" w:hAnsi="Cambria" w:cstheme="minorHAnsi"/>
-          <w:b/>
-          <w:bCs/>
-          <w:sz w:val="22"/>
-          <w:szCs w:val="22"/>
-          <w:shd w:fill="auto" w:val="clear"/>
-        </w:rPr>
-        <w:t>leyó íntegramente el contenido del presente contrato, comprendió su alcance legal y aceptó su responsabilidad como testigo</w:t>
-      </w:r>
-      <w:r>
-        <w:rPr>
-          <w:rFonts w:cs="Aptos" w:ascii="Cambria" w:hAnsi="Cambria" w:cstheme="minorHAnsi"/>
-          <w:sz w:val="22"/>
-          <w:szCs w:val="22"/>
-          <w:shd w:fill="auto" w:val="clear"/>
-        </w:rPr>
-        <w:t xml:space="preserve"> de buena fe. Asimismo, declara que fue debidamente advertido(a) de que </w:t>
-      </w:r>
-      <w:r>
-        <w:rPr>
-          <w:rFonts w:cs="Aptos" w:ascii="Cambria" w:hAnsi="Cambria" w:cstheme="minorHAnsi"/>
-          <w:b/>
-          <w:bCs/>
-          <w:sz w:val="22"/>
-          <w:szCs w:val="22"/>
-          <w:shd w:fill="auto" w:val="clear"/>
-        </w:rPr>
-        <w:t>la falsedad en declaraciones juradas constituye un delito penal sancionado con penas privativas de libertad</w:t>
-      </w:r>
-      <w:r>
-        <w:rPr>
-          <w:rFonts w:cs="Aptos" w:ascii="Cambria" w:hAnsi="Cambria" w:cstheme="minorHAnsi"/>
-          <w:sz w:val="22"/>
-          <w:szCs w:val="22"/>
-          <w:shd w:fill="auto" w:val="clear"/>
-        </w:rPr>
-        <w:t xml:space="preserve">, de conformidad con la legislación vigente. El(la) testigo firma conjuntamente con </w:t>
-      </w:r>
-      <w:r>
-        <w:rPr>
-          <w:rFonts w:cs="Aptos" w:ascii="Cambria" w:hAnsi="Cambria" w:cstheme="minorHAnsi"/>
-          <w:b/>
-          <w:bCs/>
-          <w:sz w:val="22"/>
-          <w:szCs w:val="22"/>
-          <w:shd w:fill="auto" w:val="clear"/>
-        </w:rPr>
-        <w:t>LAS PARTES</w:t>
-      </w:r>
-      <w:r>
-        <w:rPr>
-          <w:rFonts w:cs="Aptos" w:ascii="Cambria" w:hAnsi="Cambria" w:cstheme="minorHAnsi"/>
-          <w:sz w:val="22"/>
-          <w:szCs w:val="22"/>
-          <w:shd w:fill="auto" w:val="clear"/>
-        </w:rPr>
-        <w:t>, dejando constancia expresa de su intervención, lectura, comprensión y aceptación, así como de haber presenciado la emisión voluntaria de las declaraciones juradas, en presencia del Notario Público actuante.</w:t>
-      </w:r>
-    </w:p>
-    <w:p>
-      <w:pPr>
-        <w:pStyle w:val="Normal"/>
-        <w:jc w:val="both"/>
-        <w:rPr>
-          <w:b/>
-          <w:bCs/>
-        </w:rPr>
-      </w:pPr>
-      <w:r>
-        <w:rPr>
-          <w:rFonts w:cs="Aptos" w:ascii="Cambria" w:hAnsi="Cambria" w:cstheme="minorHAnsi"/>
-          <w:b/>
-          <w:bCs/>
-          <w:sz w:val="22"/>
-          <w:szCs w:val="22"/>
-          <w:shd w:fill="auto" w:val="clear"/>
         </w:rPr>
         <w:t xml:space="preserve"/>
       </w:r>
@@ -8882,7 +8730,7 @@
           <w:shd w:fill="auto" w:val="clear"/>
           <w:lang w:val="es-ES_tradnl"/>
         </w:rPr>
-        <w:t xml:space="preserve">TRECE (13) del mes de AGOSTO del año DOS MIL VEINTICINCO (2025)</w:t>
+        <w:t xml:space="preserve">TRECE (13) del mes de ENERO del año DOS MIL VEINTICINCO (2025)</w:t>
       </w:r>
       <w:r>
         <w:rPr>
@@ -8937,14 +8785,207 @@
           <w:szCs w:val="22"/>
           <w:shd w:fill="auto" w:val="clear"/>
         </w:rPr>
+        <w:t xml:space="preserve"/>
+      </w:r>
+    </w:p>
+    <w:p>
+      <w:pPr>
+        <w:pStyle w:val="Normal"/>
+        <w:ind w:right="4"/>
+        <w:jc w:val="center"/>
+        <w:rPr/>
+      </w:pPr>
+      <w:r>
+        <w:rPr>
+          <w:rFonts w:ascii="Cambria" w:hAnsi="Cambria"/>
+          <w:b/>
+          <w:sz w:val="22"/>
+          <w:szCs w:val="22"/>
+          <w:shd w:fill="auto" w:val="clear"/>
+          <w:lang w:val="es-ES_tradnl"/>
+        </w:rPr>
+        <w:t xml:space="preserve">______________________________________                        </w:t>
+      </w:r>
+    </w:p>
+    <w:p>
+      <w:pPr>
+        <w:pStyle w:val="Normal"/>
+        <w:ind w:right="4"/>
+        <w:jc w:val="center"/>
+        <w:rPr/>
+      </w:pPr>
+      <w:r>
+        <w:rPr>
+          <w:rFonts w:cs="Aptos" w:ascii="Cambria" w:hAnsi="Cambria"/>
+          <w:b/>
+          <w:bCs/>
+          <w:sz w:val="22"/>
+          <w:szCs w:val="22"/>
+          <w:shd w:fill="auto" w:val="clear"/>
+          <w:lang w:val="es-ES_tradnl"/>
+        </w:rPr>
+        <w:t xml:space="preserve">  </w:t>
+      </w:r>
+      <w:r>
+        <w:rPr>
+          <w:rFonts w:cs="Aptos" w:ascii="Cambria" w:hAnsi="Cambria"/>
+          <w:b/>
+          <w:bCs/>
+          <w:sz w:val="22"/>
+          <w:szCs w:val="22"/>
+          <w:shd w:fill="auto" w:val="clear"/>
+          <w:lang w:val="es-ES_tradnl"/>
+        </w:rPr>
+        <w:t xml:space="preserve">CARLOS MANUEL MARTINEZ SANTOS </w:t>
+      </w:r>
+    </w:p>
+    <w:p>
+      <w:pPr>
+        <w:pStyle w:val="Normal"/>
+        <w:ind w:right="4"/>
+        <w:jc w:val="center"/>
+        <w:rPr/>
+      </w:pPr>
+      <w:r>
+        <w:rPr>
+          <w:rFonts w:cs="Aptos" w:ascii="Cambria" w:hAnsi="Cambria"/>
+          <w:b/>
+          <w:bCs/>
+          <w:sz w:val="22"/>
+          <w:szCs w:val="22"/>
+          <w:shd w:fill="auto" w:val="clear"/>
+          <w:lang w:val="es-ES_tradnl"/>
+        </w:rPr>
         <w:t xml:space="preserve"> </w:t>
       </w:r>
       <w:r>
         <w:rPr>
+          <w:rFonts w:cs="Aptos" w:ascii="Cambria" w:hAnsi="Cambria"/>
+          <w:b/>
+          <w:bCs/>
+          <w:sz w:val="22"/>
+          <w:szCs w:val="22"/>
+          <w:shd w:fill="auto" w:val="clear"/>
+          <w:lang w:val="es-ES_tradnl"/>
+        </w:rPr>
+        <w:t>Primera Parte</w:t>
+      </w:r>
+    </w:p>
+    <w:p>
+      <w:pPr>
+        <w:pStyle w:val="Normal"/>
+        <w:ind w:right="4"/>
+        <w:jc w:val="center"/>
+        <w:rPr>
+          <w:rFonts w:ascii="Cambria" w:hAnsi="Cambria" w:cs="Aptos"/>
+          <w:b/>
+          <w:bCs/>
+          <w:sz w:val="22"/>
+          <w:szCs w:val="22"/>
+          <w:shd w:fill="auto" w:val="clear"/>
+          <w:lang w:val="es-ES_tradnl"/>
+        </w:rPr>
+      </w:pPr>
+      <w:r>
+        <w:rPr>
+          <w:rFonts w:cs="Aptos" w:ascii="Cambria" w:hAnsi="Cambria"/>
+          <w:b/>
+          <w:bCs/>
+          <w:sz w:val="22"/>
+          <w:szCs w:val="22"/>
+          <w:shd w:fill="auto" w:val="clear"/>
+          <w:lang w:val="es-ES_tradnl"/>
+        </w:rPr>
+      </w:r>
+    </w:p>
+    <w:p>
+      <w:pPr>
+        <w:pStyle w:val="Normal"/>
+        <w:ind w:right="4"/>
+        <w:rPr>
+          <w:highlight w:val="none"/>
+          <w:shd w:fill="auto" w:val="clear"/>
+        </w:rPr>
+      </w:pPr>
+      <w:r>
+        <w:rPr>
+          <w:rFonts w:ascii="Cambria" w:hAnsi="Cambria"/>
+          <w:b/>
+          <w:sz w:val="22"/>
+          <w:szCs w:val="22"/>
+          <w:shd w:fill="auto" w:val="clear"/>
+          <w:lang w:val="es-ES_tradnl"/>
+        </w:rPr>
+        <w:t>_________________</w:t>
+      </w:r>
+      <w:r>
+        <w:rPr>
+          <w:rFonts w:ascii="Cambria" w:hAnsi="Cambria"/>
+          <w:sz w:val="22"/>
+          <w:szCs w:val="22"/>
+          <w:shd w:fill="auto" w:val="clear"/>
+          <w:lang w:val="es-ES_tradnl"/>
+        </w:rPr>
+        <w:t xml:space="preserve">____________________     </w:t>
+      </w:r>
+      <w:r>
+        <w:rPr>
+          <w:rFonts w:ascii="Cambria" w:hAnsi="Cambria"/>
+          <w:b/>
+          <w:sz w:val="22"/>
+          <w:szCs w:val="22"/>
+          <w:shd w:fill="auto" w:val="clear"/>
+          <w:lang w:val="es-ES_tradnl"/>
+        </w:rPr>
+        <w:t xml:space="preserve">                       _________________</w:t>
+      </w:r>
+      <w:r>
+        <w:rPr>
+          <w:rFonts w:ascii="Cambria" w:hAnsi="Cambria"/>
+          <w:sz w:val="22"/>
+          <w:szCs w:val="22"/>
+          <w:shd w:fill="auto" w:val="clear"/>
+          <w:lang w:val="es-ES_tradnl"/>
+        </w:rPr>
+        <w:t>____________________</w:t>
+      </w:r>
+    </w:p>
+    <w:p>
+      <w:pPr>
+        <w:pStyle w:val="Normal"/>
+        <w:ind w:right="4"/>
+        <w:rPr>
+          <w:highlight w:val="none"/>
+          <w:shd w:fill="auto" w:val="clear"/>
+        </w:rPr>
+      </w:pPr>
+      <w:r>
+        <w:rPr>
+          <w:rFonts w:cs="Aptos" w:ascii="Cambria" w:hAnsi="Cambria"/>
+          <w:b/>
+          <w:bCs/>
+          <w:sz w:val="22"/>
+          <w:szCs w:val="22"/>
           <w:shd w:fill="auto" w:val="clear"/>
         </w:rPr>
         <w:t xml:space="preserve"> </w:t>
       </w:r>
+      <w:r>
+        <w:rPr>
+          <w:rFonts w:cs="Aptos" w:ascii="Cambria" w:hAnsi="Cambria"/>
+          <w:b/>
+          <w:bCs/>
+          <w:sz w:val="22"/>
+          <w:szCs w:val="22"/>
+          <w:shd w:fill="auto" w:val="clear"/>
+        </w:rPr>
+        <w:tab/>
+        <w:t xml:space="preserve">JOSE ANTONIO GARCIA LOPEZ</w:t>
+        <w:tab/>
+        <w:tab/>
+        <w:tab/>
+        <w:t xml:space="preserve">                    MARIA ISABEL RODRIGUEZ GARCIA LOPEZ</w:t>
+      </w:r>
     </w:p>
     <w:p>
       <w:pPr>
@@ -8959,59 +9000,51 @@
         <w:rPr>
           <w:rFonts w:ascii="Cambria" w:hAnsi="Cambria"/>
           <w:b/>
-          <w:sz w:val="22"/>
-          <w:szCs w:val="22"/>
-          <w:shd w:fill="auto" w:val="clear"/>
-          <w:lang w:val="es-ES_tradnl"/>
-        </w:rPr>
-        <w:t>______________________________________                            _________________</w:t>
-      </w:r>
-      <w:r>
-        <w:rPr>
-          <w:rFonts w:ascii="Cambria" w:hAnsi="Cambria"/>
-          <w:sz w:val="22"/>
-          <w:szCs w:val="22"/>
-          <w:shd w:fill="auto" w:val="clear"/>
-          <w:lang w:val="es-ES_tradnl"/>
-        </w:rPr>
-        <w:t xml:space="preserve">____________________</w:t>
-      </w:r>
-    </w:p>
-    <w:p>
-      <w:pPr>
-        <w:pStyle w:val="Normal"/>
-        <w:ind w:right="4"/>
-        <w:rPr>
-          <w:highlight w:val="none"/>
-          <w:shd w:fill="auto" w:val="clear"/>
-        </w:rPr>
-      </w:pPr>
-      <w:r>
-        <w:rPr>
-          <w:rFonts w:cs="Aptos" w:ascii="Cambria" w:hAnsi="Cambria"/>
-          <w:b/>
-          <w:bCs/>
-          <w:sz w:val="22"/>
-          <w:szCs w:val="22"/>
-          <w:shd w:fill="auto" w:val="clear"/>
-        </w:rPr>
-        <w:t xml:space="preserve">   </w:t>
-      </w:r>
-      <w:r>
-        <w:rPr>
-          <w:rFonts w:cs="Aptos" w:ascii="Cambria" w:hAnsi="Cambria"/>
-          <w:b/>
-          <w:bCs/>
-          <w:sz w:val="22"/>
-          <w:szCs w:val="22"/>
-          <w:shd w:fill="auto" w:val="clear"/>
-        </w:rPr>
-        <w:t xml:space="preserve">MIGUEL ANGEL RODRIGUEZ PEREZ </w:t>
+          <w:bCs/>
+          <w:sz w:val="22"/>
+          <w:szCs w:val="22"/>
+          <w:shd w:fill="auto" w:val="clear"/>
+        </w:rPr>
+        <w:t xml:space="preserve">                   </w:t>
+      </w:r>
+      <w:r>
+        <w:rPr>
+          <w:rFonts w:ascii="Cambria" w:hAnsi="Cambria"/>
+          <w:b/>
+          <w:sz w:val="22"/>
+          <w:szCs w:val="22"/>
+          <w:shd w:fill="auto" w:val="clear"/>
+          <w:lang w:val="es-ES_tradnl"/>
+        </w:rPr>
+        <w:t>Segunda Parte</w:t>
         <w:tab/>
         <w:tab/>
         <w:tab/>
         <w:tab/>
-        <w:t xml:space="preserve">        RAFAEL ANTONIO MARTINEZ GARCIA</w:t>
+        <w:tab/>
+      </w:r>
+      <w:r>
+        <w:rPr>
+          <w:rFonts w:ascii="Cambria" w:hAnsi="Cambria"/>
+          <w:b/>
+          <w:bCs/>
+          <w:sz w:val="22"/>
+          <w:szCs w:val="22"/>
+          <w:shd w:fill="auto" w:val="clear"/>
+          <w:lang w:val="es-ES_tradnl"/>
+        </w:rPr>
+        <w:t xml:space="preserve">              </w:t>
+      </w:r>
+      <w:r>
+        <w:rPr>
+          <w:rFonts w:ascii="Cambria" w:hAnsi="Cambria"/>
+          <w:b/>
+          <w:sz w:val="22"/>
+          <w:szCs w:val="22"/>
+          <w:shd w:fill="auto" w:val="clear"/>
+          <w:lang w:val="es-ES_tradnl"/>
+        </w:rPr>
+        <w:t xml:space="preserve">Segunda Parte</w:t>
       </w:r>
     </w:p>
     <w:p>
@@ -9025,49 +9058,196 @@
       </w:pPr>
       <w:r>
         <w:rPr>
-          <w:rFonts w:ascii="Cambria" w:hAnsi="Cambria"/>
-          <w:b/>
-          <w:bCs/>
-          <w:sz w:val="22"/>
-          <w:szCs w:val="22"/>
-          <w:shd w:fill="auto" w:val="clear"/>
-        </w:rPr>
-        <w:t xml:space="preserve">     </w:t>
-      </w:r>
-      <w:r>
-        <w:rPr>
-          <w:rFonts w:ascii="Cambria" w:hAnsi="Cambria"/>
-          <w:b/>
-          <w:sz w:val="22"/>
-          <w:szCs w:val="22"/>
-          <w:shd w:fill="auto" w:val="clear"/>
-          <w:lang w:val="es-ES_tradnl"/>
-        </w:rPr>
-        <w:tab/>
-        <w:t xml:space="preserve">   Primera Parte</w:t>
-        <w:tab/>
-        <w:tab/>
-        <w:tab/>
-        <w:t xml:space="preserve">                                       Segunda Parte</w:t>
-      </w:r>
-    </w:p>
-    <w:p>
-      <w:pPr>
-        <w:pStyle w:val="Normal"/>
-        <w:ind w:right="4"/>
-        <w:rPr>
+          <w:shd w:fill="auto" w:val="clear"/>
+        </w:rPr>
+        <w:t xml:space="preserve"> </w:t>
+      </w:r>
+      <w:r>
+        <w:rPr>
+          <w:rFonts w:ascii="Cambria" w:hAnsi="Cambria"/>
+          <w:b/>
+          <w:bCs/>
+          <w:sz w:val="22"/>
+          <w:szCs w:val="22"/>
+          <w:shd w:fill="auto" w:val="clear"/>
+        </w:rPr>
+        <w:t xml:space="preserve">        </w:t>
+      </w:r>
+    </w:p>
+    <w:p>
+      <w:pPr>
+        <w:pStyle w:val="Normal"/>
+        <w:ind w:right="4"/>
+        <w:jc w:val="both"/>
+        <w:rPr>
+          <w:rFonts w:ascii="Cambria" w:hAnsi="Cambria"/>
+          <w:b/>
+          <w:sz w:val="22"/>
+          <w:szCs w:val="22"/>
           <w:highlight w:val="none"/>
           <w:shd w:fill="auto" w:val="clear"/>
-        </w:rPr>
-      </w:pPr>
-      <w:r>
-        <w:rPr>
-          <w:rFonts w:ascii="Cambria" w:hAnsi="Cambria"/>
-          <w:b/>
-          <w:sz w:val="22"/>
-          <w:szCs w:val="22"/>
-          <w:shd w:fill="auto" w:val="clear"/>
-          <w:lang w:val="es-ES_tradnl"/>
+          <w:lang w:val="es-ES_tradnl"/>
+        </w:rPr>
+      </w:pPr>
+      <w:r>
+        <w:rPr>
+          <w:rFonts w:ascii="Cambria" w:hAnsi="Cambria"/>
+          <w:b/>
+          <w:sz w:val="22"/>
+          <w:szCs w:val="22"/>
+          <w:shd w:fill="auto" w:val="clear"/>
+          <w:lang w:val="es-ES_tradnl"/>
+        </w:rPr>
+        <w:t xml:space="preserve"/>
+      </w:r>
+    </w:p>
+    <w:p>
+      <w:pPr>
+        <w:pStyle w:val="Normal"/>
+        <w:ind w:right="4"/>
+        <w:jc w:val="both"/>
+        <w:rPr>
+          <w:rFonts w:ascii="Cambria" w:hAnsi="Cambria"/>
+          <w:b/>
+          <w:sz w:val="22"/>
+          <w:szCs w:val="22"/>
+        </w:rPr>
+      </w:pPr>
+      <w:r>
+        <w:rPr>
+          <w:rFonts w:ascii="Cambria" w:hAnsi="Cambria"/>
+          <w:b/>
+          <w:sz w:val="22"/>
+          <w:szCs w:val="22"/>
+        </w:rPr>
+      </w:r>
+    </w:p>
+    <w:p>
+      <w:pPr>
+        <w:pStyle w:val="Normal"/>
+        <w:ind w:right="4"/>
+        <w:jc w:val="both"/>
+        <w:rPr>
+          <w:rFonts w:ascii="Cambria" w:hAnsi="Cambria"/>
+          <w:b/>
+          <w:sz w:val="22"/>
+          <w:szCs w:val="22"/>
+        </w:rPr>
+      </w:pPr>
+      <w:r>
+        <w:rPr>
+          <w:rFonts w:ascii="Cambria" w:hAnsi="Cambria"/>
+          <w:b/>
+          <w:sz w:val="22"/>
+          <w:szCs w:val="22"/>
+        </w:rPr>
+      </w:r>
+    </w:p>
+    <w:p>
+      <w:pPr>
+        <w:pStyle w:val="Normal"/>
+        <w:ind w:right="4"/>
+        <w:jc w:val="both"/>
+        <w:rPr>
+          <w:rFonts w:ascii="Cambria" w:hAnsi="Cambria"/>
+          <w:b/>
+          <w:sz w:val="22"/>
+          <w:szCs w:val="22"/>
+        </w:rPr>
+      </w:pPr>
+      <w:r>
+        <w:rPr>
+          <w:rFonts w:ascii="Cambria" w:hAnsi="Cambria"/>
+          <w:b/>
+          <w:sz w:val="22"/>
+          <w:szCs w:val="22"/>
+        </w:rPr>
+      </w:r>
+    </w:p>
+    <w:p>
+      <w:pPr>
+        <w:pStyle w:val="Normal"/>
+        <w:ind w:right="4"/>
+        <w:jc w:val="both"/>
+        <w:rPr>
+          <w:rFonts w:ascii="Cambria" w:hAnsi="Cambria"/>
+          <w:b/>
+          <w:sz w:val="22"/>
+          <w:szCs w:val="22"/>
+          <w:lang w:val="es-ES_tradnl"/>
+        </w:rPr>
+      </w:pPr>
+      <w:r>
+        <w:rPr>
+          <w:rFonts w:ascii="Cambria" w:hAnsi="Cambria"/>
+          <w:b/>
+          <w:sz w:val="22"/>
+          <w:szCs w:val="22"/>
+        </w:rPr>
+        <w:t xml:space="preserve">YO, LUIS FRANKLIN DIAZ HERRERA</w:t>
+      </w:r>
+      <w:r>
+        <w:rPr>
+          <w:rFonts w:ascii="Cambria" w:hAnsi="Cambria"/>
+          <w:b/>
+          <w:bCs/>
+          <w:sz w:val="22"/>
+          <w:szCs w:val="22"/>
+        </w:rPr>
+        <w:t>,</w:t>
+      </w:r>
+      <w:r>
+        <w:rPr>
+          <w:rFonts w:ascii="Cambria" w:hAnsi="Cambria"/>
+          <w:sz w:val="22"/>
+          <w:szCs w:val="22"/>
+        </w:rPr>
+        <w:t xml:space="preserve"> NOTARIO PUBLICO DE LOS DEL NUMERO PARA EL MUNICIPIO DE SAN PEDRO DE MACORÍS, INSCRITO EN EL COLEGIO DOMINICANO DE NOTARIOS INC., MEDIANTE </w:t>
+      </w:r>
+      <w:r>
+        <w:rPr>
+          <w:rFonts w:ascii="Cambria" w:hAnsi="Cambria"/>
+          <w:b/>
+          <w:sz w:val="22"/>
+          <w:szCs w:val="22"/>
+        </w:rPr>
+        <w:t xml:space="preserve">MATRICULA NO.1778</w:t>
+      </w:r>
+      <w:r>
+        <w:rPr>
+          <w:rFonts w:ascii="Cambria" w:hAnsi="Cambria"/>
+          <w:sz w:val="22"/>
+          <w:szCs w:val="22"/>
+        </w:rPr>
+        <w:t xml:space="preserve">, CERTIFICO Y DOY </w:t>
+      </w:r>
+      <w:r>
+        <w:rPr>
+          <w:rFonts w:ascii="Cambria" w:hAnsi="Cambria"/>
+          <w:sz w:val="22"/>
+          <w:szCs w:val="22"/>
+          <w:shd w:fill="auto" w:val="clear"/>
+        </w:rPr>
+        <w:t xml:space="preserve">FE: DE QUE LAS FIRMAS QUE APARECEN MÁS ARRIBA FUERON PUESTAS EN MI PRESENCIA, LIBRE Y VOLUNTARIAMENTE POR LOS SEÑORES </w:t>
+      </w:r>
+      <w:r>
+        <w:rPr>
+          <w:rFonts w:cs="Aptos" w:ascii="Cambria" w:hAnsi="Cambria"/>
+          <w:b/>
+          <w:bCs/>
+          <w:sz w:val="22"/>
+          <w:szCs w:val="22"/>
+          <w:shd w:fill="auto" w:val="clear"/>
+          <w:lang w:val="es-ES_tradnl"/>
+        </w:rPr>
+        <w:t xml:space="preserve">CARLOS MANUEL MARTINEZ SANTOS,</w:t>
+      </w:r>
+      <w:r>
+        <w:rPr>
+          <w:rFonts w:ascii="Cambria" w:hAnsi="Cambria"/>
+          <w:sz w:val="22"/>
+          <w:szCs w:val="22"/>
+          <w:shd w:fill="auto" w:val="clear"/>
         </w:rPr>
         <w:t xml:space="preserve"> </w:t>
       </w:r>
@@ -9075,257 +9255,12 @@
         <w:rPr>
           <w:rFonts w:ascii="Cambria" w:hAnsi="Cambria"/>
           <w:b/>
-          <w:sz w:val="22"/>
-          <w:szCs w:val="22"/>
-          <w:shd w:fill="auto" w:val="clear"/>
-          <w:lang w:val="es-ES_tradnl"/>
-        </w:rPr>
-        <w:t xml:space="preserve">        </w:t>
-      </w:r>
-    </w:p>
-    <w:p>
-      <w:pPr>
-        <w:pStyle w:val="Normal"/>
-        <w:ind w:right="4"/>
-        <w:jc w:val="both"/>
-        <w:rPr>
-          <w:rFonts w:ascii="Cambria" w:hAnsi="Cambria"/>
-          <w:b/>
-          <w:sz w:val="22"/>
-          <w:szCs w:val="22"/>
-          <w:highlight w:val="none"/>
-          <w:shd w:fill="auto" w:val="clear"/>
-          <w:lang w:val="es-ES_tradnl"/>
-        </w:rPr>
-      </w:pPr>
-      <w:r>
-        <w:rPr>
-          <w:rFonts w:ascii="Cambria" w:hAnsi="Cambria"/>
-          <w:b/>
-          <w:sz w:val="22"/>
-          <w:szCs w:val="22"/>
-          <w:shd w:fill="auto" w:val="clear"/>
-          <w:lang w:val="es-ES_tradnl"/>
-        </w:rPr>
-        <w:t xml:space="preserve"/>
-      </w:r>
-    </w:p>
-    <w:p>
-      <w:pPr>
-        <w:pStyle w:val="Normal"/>
-        <w:ind w:right="4"/>
-        <w:jc w:val="center"/>
-        <w:rPr>
-          <w:highlight w:val="none"/>
-          <w:shd w:fill="auto" w:val="clear"/>
-        </w:rPr>
-      </w:pPr>
-      <w:r>
-        <w:rPr>
-          <w:rFonts w:ascii="Cambria" w:hAnsi="Cambria"/>
-          <w:b/>
-          <w:sz w:val="22"/>
-          <w:szCs w:val="22"/>
-          <w:shd w:fill="auto" w:val="clear"/>
-          <w:lang w:val="es-ES_tradnl"/>
-        </w:rPr>
-        <w:t>______________________________________________</w:t>
-      </w:r>
-    </w:p>
-    <w:p>
-      <w:pPr>
-        <w:pStyle w:val="Normal"/>
-        <w:ind w:right="4"/>
-        <w:jc w:val="center"/>
-        <w:rPr>
-          <w:highlight w:val="none"/>
-          <w:shd w:fill="auto" w:val="clear"/>
-        </w:rPr>
-      </w:pPr>
-      <w:r>
-        <w:rPr>
-          <w:rFonts w:ascii="Cambria" w:hAnsi="Cambria"/>
-          <w:b/>
-          <w:sz w:val="22"/>
-          <w:szCs w:val="22"/>
-          <w:shd w:fill="auto" w:val="clear"/>
-          <w:lang w:val="es-ES_tradnl"/>
-        </w:rPr>
-        <w:t xml:space="preserve">JOSE LUIS GONZALEZ MARTINEZ</w:t>
-      </w:r>
-    </w:p>
-    <w:p>
-      <w:pPr>
-        <w:pStyle w:val="Normal"/>
-        <w:ind w:right="4"/>
-        <w:jc w:val="center"/>
-        <w:rPr>
-          <w:highlight w:val="none"/>
-          <w:shd w:fill="auto" w:val="clear"/>
-        </w:rPr>
-      </w:pPr>
-      <w:r>
-        <w:rPr>
-          <w:rFonts w:ascii="Cambria" w:hAnsi="Cambria"/>
-          <w:b/>
-          <w:sz w:val="22"/>
-          <w:szCs w:val="22"/>
-          <w:shd w:fill="auto" w:val="clear"/>
-          <w:lang w:val="es-ES_tradnl"/>
-        </w:rPr>
-        <w:t>TESTIGO</w:t>
-      </w:r>
-    </w:p>
-    <w:p>
-      <w:pPr>
-        <w:pStyle w:val="Normal"/>
-        <w:ind w:right="4"/>
-        <w:jc w:val="both"/>
-        <w:rPr>
-          <w:rFonts w:ascii="Cambria" w:hAnsi="Cambria"/>
-          <w:b/>
-          <w:sz w:val="22"/>
-          <w:szCs w:val="22"/>
-        </w:rPr>
-      </w:pPr>
-      <w:r>
-        <w:rPr>
-          <w:rFonts w:ascii="Cambria" w:hAnsi="Cambria"/>
-          <w:b/>
-          <w:sz w:val="22"/>
-          <w:szCs w:val="22"/>
-        </w:rPr>
-        <w:t xml:space="preserve"/>
-      </w:r>
-    </w:p>
-    <w:p>
-      <w:pPr>
-        <w:pStyle w:val="Normal"/>
-        <w:ind w:right="4"/>
-        <w:jc w:val="both"/>
-        <w:rPr>
-          <w:rFonts w:ascii="Cambria" w:hAnsi="Cambria"/>
-          <w:b/>
-          <w:sz w:val="22"/>
-          <w:szCs w:val="22"/>
-        </w:rPr>
-      </w:pPr>
-      <w:r>
-        <w:rPr>
-          <w:rFonts w:ascii="Cambria" w:hAnsi="Cambria"/>
-          <w:b/>
-          <w:sz w:val="22"/>
-          <w:szCs w:val="22"/>
-        </w:rPr>
-      </w:r>
-    </w:p>
-    <w:p>
-      <w:pPr>
-        <w:pStyle w:val="Normal"/>
-        <w:ind w:right="4"/>
-        <w:jc w:val="both"/>
-        <w:rPr>
-          <w:rFonts w:ascii="Cambria" w:hAnsi="Cambria"/>
-          <w:b/>
-          <w:sz w:val="22"/>
-          <w:szCs w:val="22"/>
-        </w:rPr>
-      </w:pPr>
-      <w:r>
-        <w:rPr>
-          <w:rFonts w:ascii="Cambria" w:hAnsi="Cambria"/>
-          <w:b/>
-          <w:sz w:val="22"/>
-          <w:szCs w:val="22"/>
-        </w:rPr>
-      </w:r>
-    </w:p>
-    <w:p>
-      <w:pPr>
-        <w:pStyle w:val="Normal"/>
-        <w:ind w:right="4"/>
-        <w:jc w:val="both"/>
-        <w:rPr>
-          <w:rFonts w:ascii="Cambria" w:hAnsi="Cambria"/>
-          <w:b/>
-          <w:sz w:val="22"/>
-          <w:szCs w:val="22"/>
-        </w:rPr>
-      </w:pPr>
-      <w:r>
-        <w:rPr>
-          <w:rFonts w:ascii="Cambria" w:hAnsi="Cambria"/>
-          <w:b/>
-          <w:sz w:val="22"/>
-          <w:szCs w:val="22"/>
-        </w:rPr>
-      </w:r>
-    </w:p>
-    <w:p>
-      <w:pPr>
-        <w:pStyle w:val="Normal"/>
-        <w:ind w:right="4"/>
-        <w:jc w:val="both"/>
-        <w:rPr>
-          <w:rFonts w:ascii="Cambria" w:hAnsi="Cambria"/>
-          <w:b/>
-          <w:sz w:val="22"/>
-          <w:szCs w:val="22"/>
-          <w:lang w:val="es-ES_tradnl"/>
-        </w:rPr>
-      </w:pPr>
-      <w:r>
-        <w:rPr>
-          <w:rFonts w:ascii="Cambria" w:hAnsi="Cambria"/>
-          <w:b/>
-          <w:sz w:val="22"/>
-          <w:szCs w:val="22"/>
-        </w:rPr>
-        <w:t xml:space="preserve">YO, LUIS FRANKLIN DIAZ HERRERA</w:t>
-      </w:r>
-      <w:r>
-        <w:rPr>
-          <w:rFonts w:ascii="Cambria" w:hAnsi="Cambria"/>
-          <w:b/>
-          <w:bCs/>
-          <w:sz w:val="22"/>
-          <w:szCs w:val="22"/>
-        </w:rPr>
-        <w:t>,</w:t>
-      </w:r>
-      <w:r>
-        <w:rPr>
-          <w:rFonts w:ascii="Cambria" w:hAnsi="Cambria"/>
-          <w:sz w:val="22"/>
-          <w:szCs w:val="22"/>
-        </w:rPr>
-        <w:t xml:space="preserve"> NOTARIO PUBLICO DE LOS DEL NUMERO PARA EL MUNICIPIO DE SAN PEDRO DE MACORÍS, INSCRITO EN EL COLEGIO DOMINICANO DE NOTARIOS INC., MEDIANTE </w:t>
-      </w:r>
-      <w:r>
-        <w:rPr>
-          <w:rFonts w:ascii="Cambria" w:hAnsi="Cambria"/>
-          <w:b/>
-          <w:sz w:val="22"/>
-          <w:szCs w:val="22"/>
-        </w:rPr>
-        <w:t xml:space="preserve">MATRICULA NO.1778</w:t>
-      </w:r>
-      <w:r>
-        <w:rPr>
-          <w:rFonts w:ascii="Cambria" w:hAnsi="Cambria"/>
-          <w:sz w:val="22"/>
-          <w:szCs w:val="22"/>
-        </w:rPr>
-        <w:t xml:space="preserve">, CERTIFICO Y DOY </w:t>
-      </w:r>
-      <w:r>
-        <w:rPr>
-          <w:rFonts w:ascii="Cambria" w:hAnsi="Cambria"/>
-          <w:sz w:val="22"/>
-          <w:szCs w:val="22"/>
-          <w:shd w:fill="auto" w:val="clear"/>
-        </w:rPr>
-        <w:t xml:space="preserve">FE: DE QUE LAS FIRMAS QUE APARECEN MÁS ARRIBA FUERON PUESTAS EN MI PRESENCIA, LIBRE Y VOLUNTARIAMENTE POR LOS SEÑORES </w:t>
+          <w:bCs/>
+          <w:sz w:val="22"/>
+          <w:szCs w:val="22"/>
+          <w:shd w:fill="auto" w:val="clear"/>
+        </w:rPr>
+        <w:t xml:space="preserve"> </w:t>
       </w:r>
       <w:r>
         <w:rPr>
@@ -9337,11 +9272,13 @@
           <w:shd w:fill="auto" w:val="clear"/>
           <w:lang w:val="es-ES_tradnl"/>
         </w:rPr>
-        <w:t xml:space="preserve">MIGUEL ANGEL RODRIGUEZ PEREZ,</w:t>
-      </w:r>
-      <w:r>
-        <w:rPr>
-          <w:rFonts w:ascii="Cambria" w:hAnsi="Cambria"/>
+        <w:t xml:space="preserve">ANA PATRICIA GONZALEZ MARTINEZ SANTOS Y  JOSE ANTONIO GARCIA LOPEZ, MARIA ISABEL RODRIGUEZ GARCIA LOPEZ</w:t>
+      </w:r>
+      <w:r>
+        <w:rPr>
+          <w:rFonts w:cs="Aptos" w:ascii="Cambria" w:hAnsi="Cambria"/>
+          <w:b/>
+          <w:bCs/>
           <w:sz w:val="22"/>
           <w:szCs w:val="22"/>
           <w:shd w:fill="auto" w:val="clear"/>
@@ -9351,92 +9288,6 @@
       <w:r>
         <w:rPr>
           <w:rFonts w:ascii="Cambria" w:hAnsi="Cambria"/>
-          <w:b/>
-          <w:bCs/>
-          <w:sz w:val="22"/>
-          <w:szCs w:val="22"/>
-          <w:shd w:fill="auto" w:val="clear"/>
-        </w:rPr>
-        <w:t xml:space="preserve"> </w:t>
-      </w:r>
-      <w:r>
-        <w:rPr>
-          <w:rFonts w:cs="Aptos" w:ascii="Cambria" w:hAnsi="Cambria"/>
-          <w:b/>
-          <w:bCs/>
-          <w:sz w:val="22"/>
-          <w:szCs w:val="22"/>
-          <w:shd w:fill="auto" w:val="clear"/>
-          <w:lang w:val="es-ES_tradnl"/>
-        </w:rPr>
-        <w:t xml:space="preserve">ISABEL MARIA SANTOS RODRIGUEZ PEREZ Y  RAFAEL ANTONIO MARTINEZ GARCIA</w:t>
-      </w:r>
-      <w:r>
-        <w:rPr>
-          <w:rFonts w:cs="Aptos" w:ascii="Cambria" w:hAnsi="Cambria"/>
-          <w:b/>
-          <w:bCs/>
-          <w:sz w:val="22"/>
-          <w:szCs w:val="22"/>
-          <w:shd w:fill="auto" w:val="clear"/>
-        </w:rPr>
-        <w:t xml:space="preserve">  </w:t>
-      </w:r>
-      <w:r>
-        <w:rPr>
-          <w:rFonts w:cs="Aptos" w:ascii="Cambria" w:hAnsi="Cambria"/>
-          <w:b w:val="false"/>
-          <w:bCs w:val="false"/>
-          <w:sz w:val="22"/>
-          <w:szCs w:val="22"/>
-          <w:shd w:fill="auto" w:val="clear"/>
-          <w:lang w:val="es-ES_tradnl"/>
-        </w:rPr>
-        <w:t>Y</w:t>
-      </w:r>
-      <w:r>
-        <w:rPr>
-          <w:rFonts w:ascii="Cambria" w:hAnsi="Cambria"/>
-          <w:sz w:val="22"/>
-          <w:szCs w:val="22"/>
-          <w:shd w:fill="auto" w:val="clear"/>
-        </w:rPr>
-        <w:t xml:space="preserve"> </w:t>
-      </w:r>
-      <w:r>
-        <w:rPr>
-          <w:rFonts w:ascii="Cambria" w:hAnsi="Cambria"/>
-          <w:b/>
-          <w:sz w:val="22"/>
-          <w:szCs w:val="22"/>
-          <w:shd w:fill="auto" w:val="clear"/>
-          <w:lang w:val="es-ES_tradnl"/>
-        </w:rPr>
-        <w:t xml:space="preserve">JOSE LUIS GONZALEZ MARTINEZ</w:t>
-      </w:r>
-      <w:r>
-        <w:rPr>
-          <w:rFonts w:ascii="Cambria" w:hAnsi="Cambria"/>
-          <w:sz w:val="22"/>
-          <w:szCs w:val="22"/>
-          <w:shd w:fill="auto" w:val="clear"/>
-        </w:rPr>
-        <w:t xml:space="preserve"> </w:t>
-      </w:r>
-      <w:r>
-        <w:rPr>
-          <w:rFonts w:ascii="Cambria" w:hAnsi="Cambria"/>
-          <w:b/>
-          <w:bCs/>
-          <w:sz w:val="22"/>
-          <w:szCs w:val="22"/>
-          <w:shd w:fill="auto" w:val="clear"/>
-        </w:rPr>
-        <w:t xml:space="preserve"/>
-      </w:r>
-      <w:r>
-        <w:rPr>
-          <w:rFonts w:ascii="Cambria" w:hAnsi="Cambria"/>
           <w:sz w:val="22"/>
           <w:szCs w:val="22"/>
           <w:shd w:fill="auto" w:val="clear"/>
@@ -9505,7 +9356,7 @@
           <w:shd w:fill="auto" w:val="clear"/>
           <w:lang w:val="es-ES_tradnl"/>
         </w:rPr>
-        <w:t xml:space="preserve">TRECE (13) del mes de AGOSTO del año DOS MIL VEINTICINCO (2025)</w:t>
+        <w:t xml:space="preserve">TRECE (13) del mes de ENERO del año DOS MIL VEINTICINCO (2025)</w:t>
       </w:r>
       <w:r>
         <w:rPr>

</xml_diff>